<commit_message>
kerangka penulisan, laporan, proposal
</commit_message>
<xml_diff>
--- a/docs/Kerangka Penulisan Laporan Tesis.docx
+++ b/docs/Kerangka Penulisan Laporan Tesis.docx
@@ -4,17 +4,35 @@
   <w:body>
     <w:p>
       <w:pPr>
+        <w:spacing w:after="0" w:line="240" w:lineRule="auto"/>
         <w:jc w:val="center"/>
         <w:rPr>
           <w:b/>
-        </w:rPr>
-      </w:pPr>
-      <w:r>
-        <w:rPr>
-          <w:b/>
           <w:sz w:val="28"/>
         </w:rPr>
-        <w:t>Visualisasi Diagram Pohon dan Graf</w:t>
+      </w:pPr>
+      <w:r>
+        <w:rPr>
+          <w:b/>
+          <w:sz w:val="28"/>
+        </w:rPr>
+        <w:t>Pengembangan Kakas Visualisasi Program Berbasis Web</w:t>
+      </w:r>
+    </w:p>
+    <w:p>
+      <w:pPr>
+        <w:spacing w:after="0" w:line="240" w:lineRule="auto"/>
+        <w:jc w:val="center"/>
+        <w:rPr>
+          <w:b/>
+        </w:rPr>
+      </w:pPr>
+      <w:r>
+        <w:rPr>
+          <w:b/>
+          <w:sz w:val="28"/>
+        </w:rPr>
+        <w:t>Untuk Graf Sebagai Pembelajaran Algoritma Pemrograman</w:t>
       </w:r>
     </w:p>
     <w:p>
@@ -88,7 +106,7 @@
           </w:tcPr>
           <w:p>
             <w:r>
-              <w:t>Permasalahan dalam mempelajari algoritma dan pemrograman bagi seorang pelajar.</w:t>
+              <w:t>Mengapa graf? Jelaskan tentang graf, manfaatnya.</w:t>
             </w:r>
           </w:p>
         </w:tc>
@@ -110,7 +128,7 @@
           </w:tcPr>
           <w:p>
             <w:r>
-              <w:t>Pentingnya aspek eksekusi kode program dalam belajar algoritma dan pemrograman.</w:t>
+              <w:t>Pohon merupakan bagian graf, contoh dan manfaatnya.</w:t>
             </w:r>
           </w:p>
         </w:tc>
@@ -132,7 +150,7 @@
           </w:tcPr>
           <w:p>
             <w:r>
-              <w:t>Visualisasi eksekusi kode program sebagai solusi untuk mengatasi masalah dalam pembelajaran algoritma dan pemrograman.</w:t>
+              <w:t>Mengapa memilih pembelajaran Algoritma Pemrograman? Jelaskan.</w:t>
             </w:r>
           </w:p>
         </w:tc>
@@ -154,13 +172,7 @@
           </w:tcPr>
           <w:p>
             <w:r>
-              <w:t>Manfaat belajar diagram pohon dan graf</w:t>
-            </w:r>
-            <w:r>
-              <w:t xml:space="preserve"> melalui visualisasi</w:t>
-            </w:r>
-            <w:r>
-              <w:t>.</w:t>
+              <w:t>Apa tantangan dalam pembelajaran algoritma pemrograman?</w:t>
             </w:r>
           </w:p>
         </w:tc>
@@ -182,19 +194,117 @@
           </w:tcPr>
           <w:p>
             <w:r>
-              <w:t>Dibutuhkannya p</w:t>
+              <w:t>Visualisasi program menjadi solusi untuk mengatasi kesulitan pelajar dalam memahami konsep pemrograman.</w:t>
             </w:r>
+          </w:p>
+        </w:tc>
+      </w:tr>
+      <w:tr>
+        <w:tc>
+          <w:tcPr>
+            <w:tcW w:w="1668" w:type="dxa"/>
+          </w:tcPr>
+          <w:p>
             <w:r>
-              <w:t xml:space="preserve">engembangan fitur kakas untuk visualisasi diagram pohon dan graf pada </w:t>
+              <w:t>Alinea 6</w:t>
             </w:r>
+          </w:p>
+        </w:tc>
+        <w:tc>
+          <w:tcPr>
+            <w:tcW w:w="7574" w:type="dxa"/>
+          </w:tcPr>
+          <w:p>
             <w:r>
-              <w:rPr>
-                <w:i/>
-              </w:rPr>
-              <w:t>pythontutor.com</w:t>
+              <w:t>Pemilihan bahasa pemrograman yaitu C dan C++, mengapa?</w:t>
             </w:r>
+          </w:p>
+        </w:tc>
+      </w:tr>
+      <w:tr>
+        <w:tc>
+          <w:tcPr>
+            <w:tcW w:w="1668" w:type="dxa"/>
+          </w:tcPr>
+          <w:p>
             <w:r>
-              <w:t>.</w:t>
+              <w:t>Alinea 7</w:t>
+            </w:r>
+          </w:p>
+        </w:tc>
+        <w:tc>
+          <w:tcPr>
+            <w:tcW w:w="7574" w:type="dxa"/>
+          </w:tcPr>
+          <w:p>
+            <w:r>
+              <w:t>Mengapa berbasis web? Jelaskan.</w:t>
+            </w:r>
+          </w:p>
+        </w:tc>
+      </w:tr>
+      <w:tr>
+        <w:tc>
+          <w:tcPr>
+            <w:tcW w:w="1668" w:type="dxa"/>
+          </w:tcPr>
+          <w:p>
+            <w:r>
+              <w:t>Alinea 8</w:t>
+            </w:r>
+          </w:p>
+        </w:tc>
+        <w:tc>
+          <w:tcPr>
+            <w:tcW w:w="7574" w:type="dxa"/>
+          </w:tcPr>
+          <w:p>
+            <w:r>
+              <w:t>Mengapa perlu pengembangan kakas? Jelaskan kakas-kakas yang telah berkembang yang berbasis web dan mendukung bahasa C/C++ secara komprehensif.</w:t>
+            </w:r>
+          </w:p>
+        </w:tc>
+      </w:tr>
+      <w:tr>
+        <w:tc>
+          <w:tcPr>
+            <w:tcW w:w="1668" w:type="dxa"/>
+          </w:tcPr>
+          <w:p>
+            <w:r>
+              <w:t>Alinea 9</w:t>
+            </w:r>
+          </w:p>
+        </w:tc>
+        <w:tc>
+          <w:tcPr>
+            <w:tcW w:w="7574" w:type="dxa"/>
+          </w:tcPr>
+          <w:p>
+            <w:r>
+              <w:t>Apa solusi metode yang mungkin dapat dilakukan untuk pengembangan?</w:t>
+            </w:r>
+          </w:p>
+        </w:tc>
+      </w:tr>
+      <w:tr>
+        <w:tc>
+          <w:tcPr>
+            <w:tcW w:w="1668" w:type="dxa"/>
+          </w:tcPr>
+          <w:p>
+            <w:r>
+              <w:t>Alinea 10</w:t>
+            </w:r>
+          </w:p>
+        </w:tc>
+        <w:tc>
+          <w:tcPr>
+            <w:tcW w:w="7574" w:type="dxa"/>
+          </w:tcPr>
+          <w:p>
+            <w:r>
+              <w:t>Kesimpulan terhadap penelitian tesis yang akan dilakukan.</w:t>
             </w:r>
           </w:p>
         </w:tc>
@@ -219,11 +329,11 @@
         <w:pStyle w:val="ListParagraph"/>
         <w:numPr>
           <w:ilvl w:val="0"/>
-          <w:numId w:val="1"/>
+          <w:numId w:val="3"/>
         </w:numPr>
       </w:pPr>
       <w:r>
-        <w:t>Bagaimana mengidentifikasi kesalahan yang sering terjadi pada visualisasi eksekusi kode program sehingga berpengaruh pada proses belajar algoritma dan pemrograman?</w:t>
+        <w:t>Apakah penggunaan Matrix framework cocok terhadap pengembangan kakas VP berbasis OPT untuk graf dalam bahasa C dan C++ ?</w:t>
       </w:r>
     </w:p>
     <w:p>
@@ -231,11 +341,11 @@
         <w:pStyle w:val="ListParagraph"/>
         <w:numPr>
           <w:ilvl w:val="0"/>
-          <w:numId w:val="1"/>
+          <w:numId w:val="3"/>
         </w:numPr>
       </w:pPr>
       <w:r>
-        <w:t>Bagaimana peran visualisasi eksekusi kode program terhadap proses pembelajaran algoritma dan pemrograman?</w:t>
+        <w:t>Bagaimana mengembangkan kakas VP berbasis OPT dengan menggunakan Matrix framework untuk graf dalam bahasa C dan C++ ?</w:t>
       </w:r>
     </w:p>
     <w:p>
@@ -243,11 +353,11 @@
         <w:pStyle w:val="ListParagraph"/>
         <w:numPr>
           <w:ilvl w:val="0"/>
-          <w:numId w:val="1"/>
+          <w:numId w:val="3"/>
         </w:numPr>
       </w:pPr>
       <w:r>
-        <w:t>Mengapa visualisasi eksekusi kode program penting dalam proses pembelajaran algoritma dan pemrograman?</w:t>
+        <w:t>Apakah penggunaan Matrix framework dapat meningkatkan kinerja VP ?</w:t>
       </w:r>
     </w:p>
     <w:p>
@@ -255,20 +365,139 @@
         <w:pStyle w:val="ListParagraph"/>
         <w:numPr>
           <w:ilvl w:val="0"/>
-          <w:numId w:val="1"/>
+          <w:numId w:val="3"/>
         </w:numPr>
       </w:pPr>
       <w:r>
-        <w:t>Bagaimana mengembangkan</w:t>
-      </w:r>
-      <w:r>
-        <w:t xml:space="preserve"> visualisasi eksekusi kode program </w:t>
-      </w:r>
-      <w:r>
-        <w:t>untuk diagram pohon dan graf</w:t>
-      </w:r>
-      <w:r>
-        <w:t xml:space="preserve">? </w:t>
+        <w:t>Bagaimana kakas dapat mendeteksi adanya kode program graf atau pohon sehingga proses visualisasi sesuai dengan algoritmanya ?</w:t>
+      </w:r>
+    </w:p>
+    <w:p>
+      <w:pPr>
+        <w:pStyle w:val="ListParagraph"/>
+        <w:numPr>
+          <w:ilvl w:val="0"/>
+          <w:numId w:val="3"/>
+        </w:numPr>
+      </w:pPr>
+      <w:r>
+        <w:t>Apakah metode Matrix framework dapat dikembangkan untuk mendukung visualisasi graf ?</w:t>
+      </w:r>
+    </w:p>
+    <w:p>
+      <w:pPr>
+        <w:pStyle w:val="ListParagraph"/>
+        <w:numPr>
+          <w:ilvl w:val="0"/>
+          <w:numId w:val="3"/>
+        </w:numPr>
+      </w:pPr>
+      <w:r>
+        <w:t>Bagaimana peran VP yang dikembangkan terhadap proses pembelajaran algoritma dan pemrograman untuk graf ?</w:t>
+      </w:r>
+    </w:p>
+    <w:p>
+      <w:pPr>
+        <w:rPr>
+          <w:b/>
+        </w:rPr>
+      </w:pPr>
+      <w:r>
+        <w:rPr>
+          <w:b/>
+        </w:rPr>
+        <w:t xml:space="preserve">I.3 </w:t>
+      </w:r>
+      <w:r>
+        <w:rPr>
+          <w:b/>
+        </w:rPr>
+        <w:t>Tujuan</w:t>
+      </w:r>
+    </w:p>
+    <w:p>
+      <w:pPr>
+        <w:pStyle w:val="ListParagraph"/>
+        <w:numPr>
+          <w:ilvl w:val="0"/>
+          <w:numId w:val="4"/>
+        </w:numPr>
+      </w:pPr>
+      <w:r>
+        <w:t>Menghasilkan kakas VP berbasis web untuk bahasa C dan C++ yang dapat menunjang proses pembelajaran pemrograman untuk graf.</w:t>
+      </w:r>
+    </w:p>
+    <w:p>
+      <w:pPr>
+        <w:pStyle w:val="ListParagraph"/>
+        <w:numPr>
+          <w:ilvl w:val="0"/>
+          <w:numId w:val="4"/>
+        </w:numPr>
+      </w:pPr>
+      <w:r>
+        <w:t>Menghasilkan modifikasi Matrix framework yang dapat mendukung VP untuk graf sesuai algoritma yang sedang digunakan.</w:t>
+      </w:r>
+    </w:p>
+    <w:p>
+      <w:pPr>
+        <w:rPr>
+          <w:b/>
+        </w:rPr>
+      </w:pPr>
+      <w:r>
+        <w:rPr>
+          <w:b/>
+        </w:rPr>
+        <w:t>I.4 Batasan Masalah</w:t>
+      </w:r>
+    </w:p>
+    <w:p>
+      <w:pPr>
+        <w:pStyle w:val="ListParagraph"/>
+        <w:numPr>
+          <w:ilvl w:val="0"/>
+          <w:numId w:val="5"/>
+        </w:numPr>
+      </w:pPr>
+      <w:r>
+        <w:t>Pengembangan kakas VP fokus terhadap visual graf.</w:t>
+      </w:r>
+    </w:p>
+    <w:p>
+      <w:pPr>
+        <w:pStyle w:val="ListParagraph"/>
+        <w:numPr>
+          <w:ilvl w:val="0"/>
+          <w:numId w:val="5"/>
+        </w:numPr>
+      </w:pPr>
+      <w:r>
+        <w:t>Implementasi kakas VP berdasar kode sumber dari OPT.</w:t>
+      </w:r>
+    </w:p>
+    <w:p>
+      <w:pPr>
+        <w:pStyle w:val="ListParagraph"/>
+        <w:numPr>
+          <w:ilvl w:val="0"/>
+          <w:numId w:val="5"/>
+        </w:numPr>
+      </w:pPr>
+      <w:r>
+        <w:t>Bahasa pemrograman yang dapat dieksekusi oleh kakas adalah C dan C++.</w:t>
+      </w:r>
+    </w:p>
+    <w:p>
+      <w:pPr>
+        <w:pStyle w:val="ListParagraph"/>
+        <w:numPr>
+          <w:ilvl w:val="0"/>
+          <w:numId w:val="5"/>
+        </w:numPr>
+      </w:pPr>
+      <w:r>
+        <w:t>Kode program yang dapat divisualisasi minimal memiliki syarat terbentuknya data objek dalam graf.</w:t>
       </w:r>
     </w:p>
     <w:p/>
@@ -282,106 +511,251 @@
         <w:rPr>
           <w:b/>
         </w:rPr>
-        <w:t xml:space="preserve">I.3 </w:t>
-      </w:r>
-      <w:r>
-        <w:rPr>
-          <w:b/>
-        </w:rPr>
-        <w:t>Tujuan</w:t>
-      </w:r>
-    </w:p>
-    <w:p>
-      <w:r>
-        <w:t xml:space="preserve">Menghasilkan kakas visualisasi eksekusi kode program untuk diagram pohon dan graf </w:t>
-      </w:r>
-      <w:r>
-        <w:t>yang kompeten dan komprehensif.</w:t>
-      </w:r>
-    </w:p>
-    <w:p>
-      <w:pPr>
-        <w:rPr>
-          <w:b/>
-        </w:rPr>
-      </w:pPr>
-      <w:r>
-        <w:rPr>
-          <w:b/>
-        </w:rPr>
-        <w:t>I.4 Batasan Masalah</w:t>
-      </w:r>
-    </w:p>
-    <w:p>
-      <w:r>
-        <w:t xml:space="preserve">kakas visualisasi yang dikembangkan dapat digunakan dalam kakas </w:t>
-      </w:r>
-      <w:r>
-        <w:rPr>
-          <w:i/>
-        </w:rPr>
-        <w:t>pythontutor.com</w:t>
-      </w:r>
-      <w:r>
-        <w:t>.</w:t>
-      </w:r>
-    </w:p>
-    <w:p>
+        <w:lastRenderedPageBreak/>
+        <w:t>I.5 Metodologi Penelitian</w:t>
+      </w:r>
+    </w:p>
+    <w:p/>
+    <w:p>
+      <w:pPr>
+        <w:rPr>
+          <w:b/>
+        </w:rPr>
+      </w:pPr>
+      <w:r>
+        <w:rPr>
+          <w:b/>
+        </w:rPr>
+        <w:t>I.6 Sistematika Penulisan</w:t>
+      </w:r>
+    </w:p>
+    <w:p/>
+    <w:p/>
+    <w:p>
+      <w:pPr>
+        <w:rPr>
+          <w:b/>
+          <w:sz w:val="24"/>
+          <w:szCs w:val="24"/>
+        </w:rPr>
+      </w:pPr>
+      <w:r>
+        <w:rPr>
+          <w:b/>
+          <w:sz w:val="24"/>
+          <w:szCs w:val="24"/>
+        </w:rPr>
+        <w:t>Bab II - Tinjauan Pustaka</w:t>
+      </w:r>
+    </w:p>
+    <w:p>
+      <w:pPr>
+        <w:rPr>
+          <w:b/>
+        </w:rPr>
+      </w:pPr>
+      <w:r>
+        <w:rPr>
+          <w:b/>
+        </w:rPr>
+        <w:t xml:space="preserve">II.1 </w:t>
+      </w:r>
+      <w:r>
+        <w:rPr>
+          <w:b/>
+        </w:rPr>
+        <w:t>Struktur Data</w:t>
+      </w:r>
+    </w:p>
+    <w:p>
+      <w:pPr>
+        <w:rPr>
+          <w:b/>
+        </w:rPr>
+      </w:pPr>
+      <w:r>
+        <w:tab/>
+      </w:r>
+      <w:r>
+        <w:rPr>
+          <w:b/>
+        </w:rPr>
+        <w:t>II.1.1 Graf</w:t>
+      </w:r>
+    </w:p>
+    <w:p/>
+    <w:p>
+      <w:pPr>
+        <w:rPr>
+          <w:b/>
+        </w:rPr>
+      </w:pPr>
+      <w:r>
+        <w:tab/>
+      </w:r>
+      <w:r>
+        <w:rPr>
+          <w:b/>
+        </w:rPr>
+        <w:t>II.1.2 Pohon</w:t>
+      </w:r>
+    </w:p>
+    <w:p/>
+    <w:p>
+      <w:pPr>
+        <w:rPr>
+          <w:b/>
+        </w:rPr>
+      </w:pPr>
+      <w:r>
+        <w:rPr>
+          <w:b/>
+        </w:rPr>
+        <w:t>II.2</w:t>
+      </w:r>
+      <w:r>
+        <w:rPr>
+          <w:b/>
+        </w:rPr>
+        <w:t xml:space="preserve"> </w:t>
+      </w:r>
+      <w:r>
+        <w:rPr>
+          <w:b/>
+        </w:rPr>
+        <w:t>Revolusi Teknologi Web terhadap Pembelajaran</w:t>
+      </w:r>
+    </w:p>
+    <w:p/>
+    <w:p>
+      <w:pPr>
+        <w:rPr>
+          <w:b/>
+        </w:rPr>
+      </w:pPr>
+      <w:r>
+        <w:rPr>
+          <w:b/>
+        </w:rPr>
+        <w:t>I</w:t>
+      </w:r>
+      <w:r>
+        <w:rPr>
+          <w:b/>
+        </w:rPr>
+        <w:t>I.3</w:t>
+      </w:r>
+      <w:r>
+        <w:rPr>
+          <w:b/>
+        </w:rPr>
+        <w:t xml:space="preserve"> </w:t>
+      </w:r>
+      <w:r>
+        <w:rPr>
+          <w:b/>
+        </w:rPr>
+        <w:t>Terminologi Visualisasi Perangkat Lunak</w:t>
+      </w:r>
+    </w:p>
+    <w:p/>
+    <w:p>
+      <w:pPr>
+        <w:rPr>
+          <w:b/>
+        </w:rPr>
+      </w:pPr>
+      <w:r>
+        <w:rPr>
+          <w:b/>
+        </w:rPr>
+        <w:t>II.4 Hasil Eksplorasi Kakas Visualisasi Program</w:t>
+      </w:r>
+    </w:p>
+    <w:p/>
+    <w:p>
+      <w:pPr>
+        <w:rPr>
+          <w:b/>
+        </w:rPr>
+      </w:pPr>
+      <w:r>
+        <w:rPr>
+          <w:b/>
+        </w:rPr>
+        <w:t>II.5 Pentingnya Belajar Eksekusi Kode dalam Pemrograman</w:t>
+      </w:r>
+    </w:p>
+    <w:p/>
+    <w:p>
+      <w:pPr>
+        <w:rPr>
+          <w:b/>
+        </w:rPr>
+      </w:pPr>
+      <w:r>
+        <w:rPr>
+          <w:b/>
+        </w:rPr>
+        <w:t>II.6 Matrix Framework</w:t>
+      </w:r>
+    </w:p>
+    <w:p/>
+    <w:p>
+      <w:pPr>
+        <w:rPr>
+          <w:b/>
+        </w:rPr>
+      </w:pPr>
+      <w:r>
+        <w:rPr>
+          <w:b/>
+        </w:rPr>
+        <w:t>II.7 Kesimpulan Awal Berdasarkan Studi Literatur</w:t>
+      </w:r>
+    </w:p>
+    <w:p/>
+    <w:p>
+      <w:pPr>
+        <w:rPr>
+          <w:b/>
+        </w:rPr>
+      </w:pPr>
+      <w:r>
+        <w:rPr>
+          <w:b/>
+          <w:sz w:val="24"/>
+        </w:rPr>
+        <w:t>Bab III Analisis dan Perancangan</w:t>
+      </w:r>
+    </w:p>
+    <w:p>
+      <w:pPr>
+        <w:rPr>
+          <w:b/>
+        </w:rPr>
+      </w:pPr>
+      <w:r>
+        <w:rPr>
+          <w:b/>
+        </w:rPr>
+        <w:t xml:space="preserve">III.1 </w:t>
+      </w:r>
+      <w:r>
+        <w:rPr>
+          <w:b/>
+        </w:rPr>
+        <w:t>Arsitektur Python Tutor</w:t>
+      </w:r>
+    </w:p>
+    <w:p/>
+    <w:p>
+      <w:r>
+        <w:t xml:space="preserve">III.2 </w:t>
+      </w:r>
       <w:bookmarkStart w:id="0" w:name="_GoBack"/>
       <w:bookmarkEnd w:id="0"/>
     </w:p>
-    <w:p>
-      <w:pPr>
-        <w:rPr>
-          <w:b/>
-        </w:rPr>
-      </w:pPr>
-      <w:r>
-        <w:rPr>
-          <w:b/>
-        </w:rPr>
-        <w:t>Bab II - Tinjauan Pustaka</w:t>
-      </w:r>
-    </w:p>
-    <w:p>
-      <w:r>
-        <w:t>II.1 Tantangan dalam proses belajar pemrograman</w:t>
-      </w:r>
-    </w:p>
-    <w:p>
-      <w:r>
-        <w:t>II.2</w:t>
-      </w:r>
-      <w:r>
-        <w:t xml:space="preserve"> </w:t>
-      </w:r>
-      <w:r>
-        <w:t>Perkembangan Visualisasi  Perangkat Lunak</w:t>
-      </w:r>
-    </w:p>
-    <w:p>
-      <w:r>
-        <w:t>I</w:t>
-      </w:r>
-      <w:r>
-        <w:t>I.3</w:t>
-      </w:r>
-      <w:r>
-        <w:t xml:space="preserve"> </w:t>
-      </w:r>
-      <w:r>
-        <w:t xml:space="preserve">Struktur </w:t>
-      </w:r>
-      <w:r>
-        <w:t>D</w:t>
-      </w:r>
-      <w:r>
-        <w:t xml:space="preserve">ata </w:t>
-      </w:r>
-      <w:r>
-        <w:t>pohon dan graf</w:t>
-      </w:r>
-    </w:p>
     <w:p/>
     <w:p>
       <w:pPr>
@@ -392,15 +766,45 @@
       <w:r>
         <w:rPr>
           <w:b/>
-        </w:rPr>
-        <w:t>Bab III Analisis Masalah dan Perancangan Sistem</w:t>
-      </w:r>
-    </w:p>
-    <w:p>
-      <w:r>
-        <w:t xml:space="preserve">III.1 </w:t>
-      </w:r>
-    </w:p>
+          <w:sz w:val="24"/>
+        </w:rPr>
+        <w:t>Bab IV Pengembangan Kakas</w:t>
+      </w:r>
+    </w:p>
+    <w:p/>
+    <w:p/>
+    <w:p>
+      <w:pPr>
+        <w:rPr>
+          <w:b/>
+        </w:rPr>
+      </w:pPr>
+      <w:r>
+        <w:rPr>
+          <w:b/>
+          <w:sz w:val="24"/>
+        </w:rPr>
+        <w:lastRenderedPageBreak/>
+        <w:t>Bab V Pengujian dan Evaluasi Kakas</w:t>
+      </w:r>
+    </w:p>
+    <w:p/>
+    <w:p/>
+    <w:p>
+      <w:pPr>
+        <w:rPr>
+          <w:b/>
+        </w:rPr>
+      </w:pPr>
+      <w:r>
+        <w:rPr>
+          <w:b/>
+          <w:sz w:val="24"/>
+        </w:rPr>
+        <w:t>Bab VI Penutup</w:t>
+      </w:r>
+    </w:p>
+    <w:p/>
     <w:sectPr>
       <w:pgSz w:w="11906" w:h="16838"/>
       <w:pgMar w:top="1440" w:right="1440" w:bottom="1440" w:left="1440" w:header="708" w:footer="708" w:gutter="0"/>
@@ -414,6 +818,178 @@
 <file path=word/numbering.xml><?xml version="1.0" encoding="utf-8"?>
 <w:numbering xmlns:wpc="http://schemas.microsoft.com/office/word/2010/wordprocessingCanvas" xmlns:cx="http://schemas.microsoft.com/office/drawing/2014/chartex" xmlns:mc="http://schemas.openxmlformats.org/markup-compatibility/2006" xmlns:o="urn:schemas-microsoft-com:office:office" xmlns:r="http://schemas.openxmlformats.org/officeDocument/2006/relationships" xmlns:m="http://schemas.openxmlformats.org/officeDocument/2006/math" xmlns:v="urn:schemas-microsoft-com:vml" xmlns:wp14="http://schemas.microsoft.com/office/word/2010/wordprocessingDrawing" xmlns:wp="http://schemas.openxmlformats.org/drawingml/2006/wordprocessingDrawing" xmlns:w10="urn:schemas-microsoft-com:office:word" xmlns:w="http://schemas.openxmlformats.org/wordprocessingml/2006/main" xmlns:w14="http://schemas.microsoft.com/office/word/2010/wordml" xmlns:w15="http://schemas.microsoft.com/office/word/2012/wordml" xmlns:w16se="http://schemas.microsoft.com/office/word/2015/wordml/symex" xmlns:wpg="http://schemas.microsoft.com/office/word/2010/wordprocessingGroup" xmlns:wpi="http://schemas.microsoft.com/office/word/2010/wordprocessingInk" xmlns:wne="http://schemas.microsoft.com/office/word/2006/wordml" xmlns:wps="http://schemas.microsoft.com/office/word/2010/wordprocessingShape" mc:Ignorable="w14 w15 w16se wp14">
   <w:abstractNum w:abstractNumId="0" w15:restartNumberingAfterBreak="0">
+    <w:nsid w:val="1176030D"/>
+    <w:multiLevelType w:val="hybridMultilevel"/>
+    <w:tmpl w:val="5C9C1EF8"/>
+    <w:lvl w:ilvl="0" w:tplc="0421000F">
+      <w:start w:val="1"/>
+      <w:numFmt w:val="decimal"/>
+      <w:lvlText w:val="%1."/>
+      <w:lvlJc w:val="left"/>
+      <w:pPr>
+        <w:ind w:left="720" w:hanging="360"/>
+      </w:pPr>
+    </w:lvl>
+    <w:lvl w:ilvl="1" w:tplc="04210019" w:tentative="1">
+      <w:start w:val="1"/>
+      <w:numFmt w:val="lowerLetter"/>
+      <w:lvlText w:val="%2."/>
+      <w:lvlJc w:val="left"/>
+      <w:pPr>
+        <w:ind w:left="1440" w:hanging="360"/>
+      </w:pPr>
+    </w:lvl>
+    <w:lvl w:ilvl="2" w:tplc="0421001B" w:tentative="1">
+      <w:start w:val="1"/>
+      <w:numFmt w:val="lowerRoman"/>
+      <w:lvlText w:val="%3."/>
+      <w:lvlJc w:val="right"/>
+      <w:pPr>
+        <w:ind w:left="2160" w:hanging="180"/>
+      </w:pPr>
+    </w:lvl>
+    <w:lvl w:ilvl="3" w:tplc="0421000F" w:tentative="1">
+      <w:start w:val="1"/>
+      <w:numFmt w:val="decimal"/>
+      <w:lvlText w:val="%4."/>
+      <w:lvlJc w:val="left"/>
+      <w:pPr>
+        <w:ind w:left="2880" w:hanging="360"/>
+      </w:pPr>
+    </w:lvl>
+    <w:lvl w:ilvl="4" w:tplc="04210019" w:tentative="1">
+      <w:start w:val="1"/>
+      <w:numFmt w:val="lowerLetter"/>
+      <w:lvlText w:val="%5."/>
+      <w:lvlJc w:val="left"/>
+      <w:pPr>
+        <w:ind w:left="3600" w:hanging="360"/>
+      </w:pPr>
+    </w:lvl>
+    <w:lvl w:ilvl="5" w:tplc="0421001B" w:tentative="1">
+      <w:start w:val="1"/>
+      <w:numFmt w:val="lowerRoman"/>
+      <w:lvlText w:val="%6."/>
+      <w:lvlJc w:val="right"/>
+      <w:pPr>
+        <w:ind w:left="4320" w:hanging="180"/>
+      </w:pPr>
+    </w:lvl>
+    <w:lvl w:ilvl="6" w:tplc="0421000F" w:tentative="1">
+      <w:start w:val="1"/>
+      <w:numFmt w:val="decimal"/>
+      <w:lvlText w:val="%7."/>
+      <w:lvlJc w:val="left"/>
+      <w:pPr>
+        <w:ind w:left="5040" w:hanging="360"/>
+      </w:pPr>
+    </w:lvl>
+    <w:lvl w:ilvl="7" w:tplc="04210019" w:tentative="1">
+      <w:start w:val="1"/>
+      <w:numFmt w:val="lowerLetter"/>
+      <w:lvlText w:val="%8."/>
+      <w:lvlJc w:val="left"/>
+      <w:pPr>
+        <w:ind w:left="5760" w:hanging="360"/>
+      </w:pPr>
+    </w:lvl>
+    <w:lvl w:ilvl="8" w:tplc="0421001B" w:tentative="1">
+      <w:start w:val="1"/>
+      <w:numFmt w:val="lowerRoman"/>
+      <w:lvlText w:val="%9."/>
+      <w:lvlJc w:val="right"/>
+      <w:pPr>
+        <w:ind w:left="6480" w:hanging="180"/>
+      </w:pPr>
+    </w:lvl>
+  </w:abstractNum>
+  <w:abstractNum w:abstractNumId="1" w15:restartNumberingAfterBreak="0">
+    <w:nsid w:val="21C24432"/>
+    <w:multiLevelType w:val="hybridMultilevel"/>
+    <w:tmpl w:val="FD8459A2"/>
+    <w:lvl w:ilvl="0" w:tplc="0421000F">
+      <w:start w:val="1"/>
+      <w:numFmt w:val="decimal"/>
+      <w:lvlText w:val="%1."/>
+      <w:lvlJc w:val="left"/>
+      <w:pPr>
+        <w:ind w:left="720" w:hanging="360"/>
+      </w:pPr>
+    </w:lvl>
+    <w:lvl w:ilvl="1" w:tplc="04210019" w:tentative="1">
+      <w:start w:val="1"/>
+      <w:numFmt w:val="lowerLetter"/>
+      <w:lvlText w:val="%2."/>
+      <w:lvlJc w:val="left"/>
+      <w:pPr>
+        <w:ind w:left="1440" w:hanging="360"/>
+      </w:pPr>
+    </w:lvl>
+    <w:lvl w:ilvl="2" w:tplc="0421001B" w:tentative="1">
+      <w:start w:val="1"/>
+      <w:numFmt w:val="lowerRoman"/>
+      <w:lvlText w:val="%3."/>
+      <w:lvlJc w:val="right"/>
+      <w:pPr>
+        <w:ind w:left="2160" w:hanging="180"/>
+      </w:pPr>
+    </w:lvl>
+    <w:lvl w:ilvl="3" w:tplc="0421000F" w:tentative="1">
+      <w:start w:val="1"/>
+      <w:numFmt w:val="decimal"/>
+      <w:lvlText w:val="%4."/>
+      <w:lvlJc w:val="left"/>
+      <w:pPr>
+        <w:ind w:left="2880" w:hanging="360"/>
+      </w:pPr>
+    </w:lvl>
+    <w:lvl w:ilvl="4" w:tplc="04210019" w:tentative="1">
+      <w:start w:val="1"/>
+      <w:numFmt w:val="lowerLetter"/>
+      <w:lvlText w:val="%5."/>
+      <w:lvlJc w:val="left"/>
+      <w:pPr>
+        <w:ind w:left="3600" w:hanging="360"/>
+      </w:pPr>
+    </w:lvl>
+    <w:lvl w:ilvl="5" w:tplc="0421001B" w:tentative="1">
+      <w:start w:val="1"/>
+      <w:numFmt w:val="lowerRoman"/>
+      <w:lvlText w:val="%6."/>
+      <w:lvlJc w:val="right"/>
+      <w:pPr>
+        <w:ind w:left="4320" w:hanging="180"/>
+      </w:pPr>
+    </w:lvl>
+    <w:lvl w:ilvl="6" w:tplc="0421000F" w:tentative="1">
+      <w:start w:val="1"/>
+      <w:numFmt w:val="decimal"/>
+      <w:lvlText w:val="%7."/>
+      <w:lvlJc w:val="left"/>
+      <w:pPr>
+        <w:ind w:left="5040" w:hanging="360"/>
+      </w:pPr>
+    </w:lvl>
+    <w:lvl w:ilvl="7" w:tplc="04210019" w:tentative="1">
+      <w:start w:val="1"/>
+      <w:numFmt w:val="lowerLetter"/>
+      <w:lvlText w:val="%8."/>
+      <w:lvlJc w:val="left"/>
+      <w:pPr>
+        <w:ind w:left="5760" w:hanging="360"/>
+      </w:pPr>
+    </w:lvl>
+    <w:lvl w:ilvl="8" w:tplc="0421001B" w:tentative="1">
+      <w:start w:val="1"/>
+      <w:numFmt w:val="lowerRoman"/>
+      <w:lvlText w:val="%9."/>
+      <w:lvlJc w:val="right"/>
+      <w:pPr>
+        <w:ind w:left="6480" w:hanging="180"/>
+      </w:pPr>
+    </w:lvl>
+  </w:abstractNum>
+  <w:abstractNum w:abstractNumId="2" w15:restartNumberingAfterBreak="0">
     <w:nsid w:val="34293CEC"/>
     <w:multiLevelType w:val="hybridMultilevel"/>
     <w:tmpl w:val="C5ACCAEA"/>
@@ -502,7 +1078,93 @@
       </w:pPr>
     </w:lvl>
   </w:abstractNum>
-  <w:abstractNum w:abstractNumId="1" w15:restartNumberingAfterBreak="0">
+  <w:abstractNum w:abstractNumId="3" w15:restartNumberingAfterBreak="0">
+    <w:nsid w:val="58B2793F"/>
+    <w:multiLevelType w:val="hybridMultilevel"/>
+    <w:tmpl w:val="4B1E379A"/>
+    <w:lvl w:ilvl="0" w:tplc="0421000F">
+      <w:start w:val="1"/>
+      <w:numFmt w:val="decimal"/>
+      <w:lvlText w:val="%1."/>
+      <w:lvlJc w:val="left"/>
+      <w:pPr>
+        <w:ind w:left="720" w:hanging="360"/>
+      </w:pPr>
+    </w:lvl>
+    <w:lvl w:ilvl="1" w:tplc="04210019" w:tentative="1">
+      <w:start w:val="1"/>
+      <w:numFmt w:val="lowerLetter"/>
+      <w:lvlText w:val="%2."/>
+      <w:lvlJc w:val="left"/>
+      <w:pPr>
+        <w:ind w:left="1440" w:hanging="360"/>
+      </w:pPr>
+    </w:lvl>
+    <w:lvl w:ilvl="2" w:tplc="0421001B" w:tentative="1">
+      <w:start w:val="1"/>
+      <w:numFmt w:val="lowerRoman"/>
+      <w:lvlText w:val="%3."/>
+      <w:lvlJc w:val="right"/>
+      <w:pPr>
+        <w:ind w:left="2160" w:hanging="180"/>
+      </w:pPr>
+    </w:lvl>
+    <w:lvl w:ilvl="3" w:tplc="0421000F" w:tentative="1">
+      <w:start w:val="1"/>
+      <w:numFmt w:val="decimal"/>
+      <w:lvlText w:val="%4."/>
+      <w:lvlJc w:val="left"/>
+      <w:pPr>
+        <w:ind w:left="2880" w:hanging="360"/>
+      </w:pPr>
+    </w:lvl>
+    <w:lvl w:ilvl="4" w:tplc="04210019" w:tentative="1">
+      <w:start w:val="1"/>
+      <w:numFmt w:val="lowerLetter"/>
+      <w:lvlText w:val="%5."/>
+      <w:lvlJc w:val="left"/>
+      <w:pPr>
+        <w:ind w:left="3600" w:hanging="360"/>
+      </w:pPr>
+    </w:lvl>
+    <w:lvl w:ilvl="5" w:tplc="0421001B" w:tentative="1">
+      <w:start w:val="1"/>
+      <w:numFmt w:val="lowerRoman"/>
+      <w:lvlText w:val="%6."/>
+      <w:lvlJc w:val="right"/>
+      <w:pPr>
+        <w:ind w:left="4320" w:hanging="180"/>
+      </w:pPr>
+    </w:lvl>
+    <w:lvl w:ilvl="6" w:tplc="0421000F" w:tentative="1">
+      <w:start w:val="1"/>
+      <w:numFmt w:val="decimal"/>
+      <w:lvlText w:val="%7."/>
+      <w:lvlJc w:val="left"/>
+      <w:pPr>
+        <w:ind w:left="5040" w:hanging="360"/>
+      </w:pPr>
+    </w:lvl>
+    <w:lvl w:ilvl="7" w:tplc="04210019" w:tentative="1">
+      <w:start w:val="1"/>
+      <w:numFmt w:val="lowerLetter"/>
+      <w:lvlText w:val="%8."/>
+      <w:lvlJc w:val="left"/>
+      <w:pPr>
+        <w:ind w:left="5760" w:hanging="360"/>
+      </w:pPr>
+    </w:lvl>
+    <w:lvl w:ilvl="8" w:tplc="0421001B" w:tentative="1">
+      <w:start w:val="1"/>
+      <w:numFmt w:val="lowerRoman"/>
+      <w:lvlText w:val="%9."/>
+      <w:lvlJc w:val="right"/>
+      <w:pPr>
+        <w:ind w:left="6480" w:hanging="180"/>
+      </w:pPr>
+    </w:lvl>
+  </w:abstractNum>
+  <w:abstractNum w:abstractNumId="4" w15:restartNumberingAfterBreak="0">
     <w:nsid w:val="5D135FE5"/>
     <w:multiLevelType w:val="hybridMultilevel"/>
     <w:tmpl w:val="33E06E38"/>
@@ -589,10 +1251,19 @@
     </w:lvl>
   </w:abstractNum>
   <w:num w:numId="1">
-    <w:abstractNumId w:val="1"/>
+    <w:abstractNumId w:val="4"/>
   </w:num>
   <w:num w:numId="2">
+    <w:abstractNumId w:val="2"/>
+  </w:num>
+  <w:num w:numId="3">
     <w:abstractNumId w:val="0"/>
+  </w:num>
+  <w:num w:numId="4">
+    <w:abstractNumId w:val="3"/>
+  </w:num>
+  <w:num w:numId="5">
+    <w:abstractNumId w:val="1"/>
   </w:num>
 </w:numbering>
 </file>

</xml_diff>

<commit_message>
kerangka penulisan laporan tesis
</commit_message>
<xml_diff>
--- a/docs/Kerangka Penulisan Laporan Tesis.docx
+++ b/docs/Kerangka Penulisan Laporan Tesis.docx
@@ -54,6 +54,7 @@
     </w:p>
     <w:p>
       <w:pPr>
+        <w:jc w:val="center"/>
         <w:rPr>
           <w:b/>
         </w:rPr>
@@ -473,7 +474,13 @@
         </w:numPr>
       </w:pPr>
       <w:r>
-        <w:t>Implementasi kakas VP berdasar kode sumber dari OPT.</w:t>
+        <w:t>Implementasi kakas VP berdasar kode sumber</w:t>
+      </w:r>
+      <w:r>
+        <w:t xml:space="preserve"> terbuka</w:t>
+      </w:r>
+      <w:r>
+        <w:t xml:space="preserve"> dari OPT.</w:t>
       </w:r>
     </w:p>
     <w:p>
@@ -515,7 +522,26 @@
         <w:t>I.5 Metodologi Penelitian</w:t>
       </w:r>
     </w:p>
-    <w:p/>
+    <w:p>
+      <w:r>
+        <w:t>1. Studi Literatur dan Eksplorasi</w:t>
+      </w:r>
+    </w:p>
+    <w:p>
+      <w:r>
+        <w:t>2. Analisis dan Perancangan</w:t>
+      </w:r>
+    </w:p>
+    <w:p>
+      <w:r>
+        <w:t>3. Pengembangan Kakas</w:t>
+      </w:r>
+    </w:p>
+    <w:p>
+      <w:r>
+        <w:t>4. Pengujian dan Evaluasi Kakas</w:t>
+      </w:r>
+    </w:p>
     <w:p>
       <w:pPr>
         <w:rPr>
@@ -533,6 +559,7 @@
     <w:p/>
     <w:p>
       <w:pPr>
+        <w:jc w:val="center"/>
         <w:rPr>
           <w:b/>
           <w:sz w:val="24"/>
@@ -726,7 +753,28 @@
           <w:b/>
           <w:sz w:val="24"/>
         </w:rPr>
-        <w:t>Bab III Analisis dan Perancangan</w:t>
+        <w:t>Bab III Analisis</w:t>
+      </w:r>
+      <w:r>
+        <w:rPr>
+          <w:b/>
+          <w:sz w:val="24"/>
+        </w:rPr>
+        <w:t xml:space="preserve"> Masalah</w:t>
+      </w:r>
+      <w:r>
+        <w:rPr>
+          <w:b/>
+          <w:sz w:val="24"/>
+        </w:rPr>
+        <w:t xml:space="preserve"> dan </w:t>
+      </w:r>
+      <w:r>
+        <w:rPr>
+          <w:b/>
+          <w:sz w:val="24"/>
+        </w:rPr>
+        <w:t>Perumusan Skema Graf</w:t>
       </w:r>
     </w:p>
     <w:p>
@@ -745,17 +793,542 @@
         <w:rPr>
           <w:b/>
         </w:rPr>
+        <w:t>Analisis Masalah</w:t>
+      </w:r>
+      <w:r>
+        <w:rPr>
+          <w:b/>
+        </w:rPr>
+        <w:t xml:space="preserve"> Umum </w:t>
+      </w:r>
+      <w:r>
+        <w:rPr>
+          <w:b/>
+        </w:rPr>
+        <w:t xml:space="preserve">pada Kakas </w:t>
+      </w:r>
+      <w:r>
+        <w:rPr>
+          <w:b/>
+          <w:i/>
+        </w:rPr>
+        <w:t>Online Python Tutor</w:t>
+      </w:r>
+    </w:p>
+    <w:p>
+      <w:pPr>
+        <w:ind w:firstLine="720"/>
+        <w:rPr>
+          <w:b/>
+        </w:rPr>
+      </w:pPr>
+      <w:r>
+        <w:rPr>
+          <w:b/>
+        </w:rPr>
+        <w:t>III.1</w:t>
+      </w:r>
+      <w:r>
+        <w:rPr>
+          <w:b/>
+        </w:rPr>
+        <w:t>.1</w:t>
+      </w:r>
+      <w:r>
+        <w:rPr>
+          <w:b/>
+        </w:rPr>
+        <w:t xml:space="preserve"> </w:t>
+      </w:r>
+      <w:r>
+        <w:rPr>
+          <w:b/>
+        </w:rPr>
         <w:t>Arsitektur Python Tutor</w:t>
       </w:r>
     </w:p>
     <w:p/>
     <w:p>
-      <w:r>
-        <w:t xml:space="preserve">III.2 </w:t>
-      </w:r>
+      <w:pPr>
+        <w:ind w:firstLine="720"/>
+        <w:rPr>
+          <w:b/>
+        </w:rPr>
+      </w:pPr>
+      <w:r>
+        <w:rPr>
+          <w:b/>
+        </w:rPr>
+        <w:t>III.</w:t>
+      </w:r>
+      <w:r>
+        <w:rPr>
+          <w:b/>
+        </w:rPr>
+        <w:t>1.</w:t>
+      </w:r>
+      <w:r>
+        <w:rPr>
+          <w:b/>
+        </w:rPr>
+        <w:t xml:space="preserve">2 </w:t>
+      </w:r>
+      <w:r>
+        <w:rPr>
+          <w:b/>
+        </w:rPr>
+        <w:t>Komponen Python Tutor</w:t>
+      </w:r>
+    </w:p>
+    <w:p/>
+    <w:p>
+      <w:pPr>
+        <w:ind w:firstLine="720"/>
+        <w:rPr>
+          <w:b/>
+        </w:rPr>
+      </w:pPr>
+      <w:r>
+        <w:rPr>
+          <w:b/>
+        </w:rPr>
+        <w:t>III.</w:t>
+      </w:r>
+      <w:r>
+        <w:rPr>
+          <w:b/>
+        </w:rPr>
+        <w:t>1.</w:t>
+      </w:r>
+      <w:r>
+        <w:rPr>
+          <w:b/>
+        </w:rPr>
+        <w:t xml:space="preserve">3 </w:t>
+      </w:r>
+      <w:r>
+        <w:rPr>
+          <w:b/>
+        </w:rPr>
+        <w:t>Tracing Eksekusi Program</w:t>
+      </w:r>
+    </w:p>
+    <w:p/>
+    <w:p>
+      <w:pPr>
+        <w:ind w:firstLine="720"/>
+        <w:rPr>
+          <w:b/>
+        </w:rPr>
+      </w:pPr>
+      <w:r>
+        <w:rPr>
+          <w:b/>
+        </w:rPr>
+        <w:t>III.</w:t>
+      </w:r>
+      <w:r>
+        <w:rPr>
+          <w:b/>
+        </w:rPr>
+        <w:t>1.</w:t>
+      </w:r>
+      <w:r>
+        <w:rPr>
+          <w:b/>
+        </w:rPr>
+        <w:t xml:space="preserve">4 Format Trace Eksekusi </w:t>
+      </w:r>
+      <w:r>
+        <w:rPr>
+          <w:b/>
+        </w:rPr>
+        <w:t>Program</w:t>
+      </w:r>
+    </w:p>
+    <w:p/>
+    <w:p>
+      <w:pPr>
+        <w:ind w:firstLine="720"/>
+        <w:rPr>
+          <w:b/>
+        </w:rPr>
+      </w:pPr>
+      <w:r>
+        <w:rPr>
+          <w:b/>
+        </w:rPr>
+        <w:t>III.5</w:t>
+      </w:r>
+      <w:r>
+        <w:rPr>
+          <w:b/>
+        </w:rPr>
+        <w:t xml:space="preserve"> Fitur Pustaka D3</w:t>
+      </w:r>
+    </w:p>
+    <w:p>
+      <w:pPr>
+        <w:rPr>
+          <w:b/>
+        </w:rPr>
+      </w:pPr>
+      <w:r>
+        <w:rPr>
+          <w:b/>
+        </w:rPr>
+        <w:t>III.2 Analisis</w:t>
+      </w:r>
+      <w:r>
+        <w:rPr>
+          <w:b/>
+        </w:rPr>
+        <w:t xml:space="preserve"> Masalah Kakas</w:t>
+      </w:r>
+    </w:p>
+    <w:p>
+      <w:pPr>
+        <w:rPr>
+          <w:b/>
+        </w:rPr>
+      </w:pPr>
+      <w:r>
+        <w:tab/>
+      </w:r>
+      <w:r>
+        <w:rPr>
+          <w:b/>
+        </w:rPr>
+        <w:t>III.2.1 Analisis</w:t>
+      </w:r>
+      <w:r>
+        <w:rPr>
+          <w:b/>
+        </w:rPr>
+        <w:t xml:space="preserve"> </w:t>
+      </w:r>
+      <w:r>
+        <w:rPr>
+          <w:b/>
+        </w:rPr>
+        <w:t>Masalah</w:t>
+      </w:r>
+      <w:r>
+        <w:rPr>
+          <w:b/>
+        </w:rPr>
+        <w:t xml:space="preserve"> dan Peluang Pemecahan</w:t>
+      </w:r>
+    </w:p>
+    <w:p>
+      <w:pPr>
+        <w:rPr>
+          <w:b/>
+        </w:rPr>
+      </w:pPr>
+      <w:r>
+        <w:tab/>
+      </w:r>
+      <w:r>
+        <w:rPr>
+          <w:b/>
+        </w:rPr>
+        <w:t>III.2.2 Analisis</w:t>
+      </w:r>
+      <w:r>
+        <w:rPr>
+          <w:b/>
+        </w:rPr>
+        <w:t xml:space="preserve"> Optimasi </w:t>
+      </w:r>
+      <w:r>
+        <w:rPr>
+          <w:b/>
+        </w:rPr>
+        <w:t xml:space="preserve">Pengembangan </w:t>
+      </w:r>
+      <w:r>
+        <w:rPr>
+          <w:b/>
+        </w:rPr>
+        <w:t>Kakas</w:t>
+      </w:r>
+    </w:p>
+    <w:p>
+      <w:pPr>
+        <w:rPr>
+          <w:b/>
+        </w:rPr>
+      </w:pPr>
+      <w:r>
+        <w:rPr>
+          <w:b/>
+        </w:rPr>
+        <w:t>III.3</w:t>
+      </w:r>
+      <w:r>
+        <w:rPr>
+          <w:b/>
+        </w:rPr>
+        <w:t xml:space="preserve"> </w:t>
+      </w:r>
+      <w:r>
+        <w:rPr>
+          <w:b/>
+        </w:rPr>
+        <w:t>Per</w:t>
+      </w:r>
+      <w:r>
+        <w:rPr>
+          <w:b/>
+        </w:rPr>
+        <w:t>umusan Skema Graf</w:t>
+      </w:r>
+    </w:p>
+    <w:p>
+      <w:pPr>
+        <w:ind w:firstLine="720"/>
+        <w:rPr>
+          <w:b/>
+        </w:rPr>
+      </w:pPr>
+      <w:r>
+        <w:rPr>
+          <w:b/>
+        </w:rPr>
+        <w:t>III.</w:t>
+      </w:r>
+      <w:r>
+        <w:rPr>
+          <w:b/>
+        </w:rPr>
+        <w:t>3</w:t>
+      </w:r>
+      <w:r>
+        <w:rPr>
+          <w:b/>
+        </w:rPr>
+        <w:t>.1 Menggunakan Template</w:t>
+      </w:r>
+    </w:p>
+    <w:p>
+      <w:pPr>
+        <w:ind w:firstLine="720"/>
+      </w:pPr>
+    </w:p>
+    <w:p>
+      <w:pPr>
+        <w:ind w:firstLine="720"/>
+        <w:rPr>
+          <w:b/>
+        </w:rPr>
+      </w:pPr>
+      <w:r>
+        <w:rPr>
+          <w:b/>
+        </w:rPr>
+        <w:t>III.3</w:t>
+      </w:r>
+      <w:r>
+        <w:rPr>
+          <w:b/>
+        </w:rPr>
+        <w:t xml:space="preserve">.2 </w:t>
+      </w:r>
+      <w:r>
+        <w:rPr>
+          <w:b/>
+        </w:rPr>
+        <w:t xml:space="preserve">Pembaruan </w:t>
+      </w:r>
+      <w:r>
+        <w:rPr>
+          <w:b/>
+        </w:rPr>
+        <w:t xml:space="preserve">Format </w:t>
+      </w:r>
+      <w:r>
+        <w:rPr>
+          <w:b/>
+        </w:rPr>
+        <w:t>Galur Eksekusi Kode</w:t>
+      </w:r>
+    </w:p>
+    <w:p>
+      <w:pPr>
+        <w:ind w:firstLine="720"/>
+      </w:pPr>
+      <w:r>
+        <w:t>III.3</w:t>
+      </w:r>
+      <w:r>
+        <w:t xml:space="preserve">.3 </w:t>
+      </w:r>
+    </w:p>
+    <w:p/>
+    <w:p>
+      <w:pPr>
+        <w:rPr>
+          <w:b/>
+        </w:rPr>
+      </w:pPr>
+      <w:r>
+        <w:rPr>
+          <w:b/>
+        </w:rPr>
+        <w:t xml:space="preserve">III.4 </w:t>
+      </w:r>
+      <w:r>
+        <w:rPr>
+          <w:b/>
+        </w:rPr>
+        <w:t>Kebutuhan</w:t>
+      </w:r>
+      <w:r>
+        <w:rPr>
+          <w:b/>
+        </w:rPr>
+        <w:t xml:space="preserve"> Pengembangan Kakas</w:t>
+      </w:r>
+    </w:p>
+    <w:p>
+      <w:pPr>
+        <w:rPr>
+          <w:b/>
+        </w:rPr>
+      </w:pPr>
+      <w:r>
+        <w:tab/>
+      </w:r>
+      <w:r>
+        <w:rPr>
+          <w:b/>
+        </w:rPr>
+        <w:t xml:space="preserve">III.4.1 </w:t>
+      </w:r>
+      <w:r>
+        <w:rPr>
+          <w:b/>
+        </w:rPr>
+        <w:t xml:space="preserve">Kebutuhan </w:t>
+      </w:r>
+      <w:r>
+        <w:rPr>
+          <w:b/>
+        </w:rPr>
+        <w:t>Perangkat Lunak</w:t>
+      </w:r>
+    </w:p>
+    <w:p>
+      <w:pPr>
+        <w:rPr>
+          <w:b/>
+        </w:rPr>
+      </w:pPr>
+      <w:r>
+        <w:tab/>
+      </w:r>
+      <w:r>
+        <w:rPr>
+          <w:b/>
+        </w:rPr>
+        <w:t xml:space="preserve">III.4.2 </w:t>
+      </w:r>
+      <w:r>
+        <w:rPr>
+          <w:b/>
+        </w:rPr>
+        <w:t xml:space="preserve">Kebutuhan </w:t>
+      </w:r>
+      <w:r>
+        <w:rPr>
+          <w:b/>
+        </w:rPr>
+        <w:t>Perangkat Keras</w:t>
+      </w:r>
+    </w:p>
+    <w:p/>
+    <w:p>
+      <w:pPr>
+        <w:rPr>
+          <w:b/>
+        </w:rPr>
+      </w:pPr>
+      <w:r>
+        <w:rPr>
+          <w:b/>
+          <w:sz w:val="24"/>
+        </w:rPr>
+        <w:t>Bab IV Pengembangan Kakas</w:t>
+      </w:r>
+    </w:p>
+    <w:p>
+      <w:pPr>
+        <w:rPr>
+          <w:b/>
+        </w:rPr>
+      </w:pPr>
+      <w:r>
+        <w:rPr>
+          <w:b/>
+        </w:rPr>
+        <w:t>IV.1 Perbaikan Arsitektur Kakas</w:t>
+      </w:r>
+    </w:p>
+    <w:p>
+      <w:pPr>
+        <w:rPr>
+          <w:b/>
+        </w:rPr>
+      </w:pPr>
       <w:bookmarkStart w:id="0" w:name="_GoBack"/>
       <w:bookmarkEnd w:id="0"/>
     </w:p>
+    <w:p>
+      <w:pPr>
+        <w:rPr>
+          <w:b/>
+        </w:rPr>
+      </w:pPr>
+      <w:r>
+        <w:rPr>
+          <w:b/>
+        </w:rPr>
+        <w:t xml:space="preserve">IV.2 Format </w:t>
+      </w:r>
+      <w:r>
+        <w:rPr>
+          <w:b/>
+        </w:rPr>
+        <w:t xml:space="preserve">Galur </w:t>
+      </w:r>
+      <w:r>
+        <w:rPr>
+          <w:b/>
+        </w:rPr>
+        <w:t>Eksekusi Kode</w:t>
+      </w:r>
+    </w:p>
+    <w:p>
+      <w:pPr>
+        <w:rPr>
+          <w:b/>
+        </w:rPr>
+      </w:pPr>
+    </w:p>
+    <w:p>
+      <w:pPr>
+        <w:rPr>
+          <w:b/>
+        </w:rPr>
+      </w:pPr>
+      <w:r>
+        <w:rPr>
+          <w:b/>
+        </w:rPr>
+        <w:t>IV.3 Implementasi Kakas</w:t>
+      </w:r>
+    </w:p>
     <w:p/>
     <w:p>
       <w:pPr>
@@ -768,28 +1341,86 @@
           <w:b/>
           <w:sz w:val="24"/>
         </w:rPr>
-        <w:t>Bab IV Pengembangan Kakas</w:t>
-      </w:r>
-    </w:p>
-    <w:p/>
-    <w:p/>
-    <w:p>
-      <w:pPr>
-        <w:rPr>
-          <w:b/>
-        </w:rPr>
-      </w:pPr>
+        <w:t xml:space="preserve">Bab V Pengujian </w:t>
+      </w:r>
       <w:r>
         <w:rPr>
           <w:b/>
           <w:sz w:val="24"/>
         </w:rPr>
+        <w:t>Kakas dan Evaluasi terhadap Visualisasi Kakas</w:t>
+      </w:r>
+    </w:p>
+    <w:p>
+      <w:r>
+        <w:t>V.1 Pengujian</w:t>
+      </w:r>
+      <w:r>
+        <w:t xml:space="preserve"> Kakas</w:t>
+      </w:r>
+    </w:p>
+    <w:p>
+      <w:r>
+        <w:tab/>
+        <w:t>V.1.1 Simulasi Mengajar dengan Kakas</w:t>
+      </w:r>
+      <w:r>
+        <w:t xml:space="preserve"> / Studi Kasus</w:t>
+      </w:r>
+    </w:p>
+    <w:p>
+      <w:pPr>
+        <w:ind w:firstLine="720"/>
+      </w:pPr>
+      <w:r>
+        <w:t xml:space="preserve">V.1.2 Pengujian Secara </w:t>
+      </w:r>
+      <w:r>
+        <w:t xml:space="preserve">Luring dan </w:t>
+      </w:r>
+      <w:r>
+        <w:t>Daring</w:t>
+      </w:r>
+    </w:p>
+    <w:p>
+      <w:r>
+        <w:tab/>
+        <w:t>V.1.3 Wawancara Mendalam</w:t>
+      </w:r>
+    </w:p>
+    <w:p>
+      <w:r>
         <w:lastRenderedPageBreak/>
-        <w:t>Bab V Pengujian dan Evaluasi Kakas</w:t>
-      </w:r>
-    </w:p>
-    <w:p/>
-    <w:p/>
+        <w:t>V.2 Evaluasi</w:t>
+      </w:r>
+      <w:r>
+        <w:t xml:space="preserve"> Kakas</w:t>
+      </w:r>
+    </w:p>
+    <w:p>
+      <w:r>
+        <w:tab/>
+        <w:t>V.2.1 Tujuan Pengembangan Kakas</w:t>
+      </w:r>
+    </w:p>
+    <w:p>
+      <w:r>
+        <w:tab/>
+        <w:t>V.2.2 Indikator Keberhasilan Kakas</w:t>
+      </w:r>
+    </w:p>
+    <w:p>
+      <w:r>
+        <w:tab/>
+        <w:t>V.2.3 Perbandingan Kakas Lama dan Baru</w:t>
+      </w:r>
+    </w:p>
+    <w:p>
+      <w:r>
+        <w:tab/>
+        <w:t>V.2.4 Kelebihan dan Kekurangan Kakas</w:t>
+      </w:r>
+    </w:p>
     <w:p>
       <w:pPr>
         <w:rPr>
@@ -801,10 +1432,26 @@
           <w:b/>
           <w:sz w:val="24"/>
         </w:rPr>
-        <w:t>Bab VI Penutup</w:t>
-      </w:r>
-    </w:p>
-    <w:p/>
+        <w:t xml:space="preserve">Bab VI </w:t>
+      </w:r>
+      <w:r>
+        <w:rPr>
+          <w:b/>
+          <w:sz w:val="24"/>
+        </w:rPr>
+        <w:t>Kesimpulan dan Saran</w:t>
+      </w:r>
+    </w:p>
+    <w:p>
+      <w:r>
+        <w:t>VI.1 Kesimpulan</w:t>
+      </w:r>
+    </w:p>
+    <w:p>
+      <w:r>
+        <w:t>VI.2 Saran</w:t>
+      </w:r>
+    </w:p>
     <w:sectPr>
       <w:pgSz w:w="11906" w:h="16838"/>
       <w:pgMar w:top="1440" w:right="1440" w:bottom="1440" w:left="1440" w:header="708" w:footer="708" w:gutter="0"/>

</xml_diff>